<commit_message>
Fixing number of lab
</commit_message>
<xml_diff>
--- a/2021-2022/МатематическоеМоделирование/laboratory/lab07/MMReport07.docx
+++ b/2021-2022/МатематическоеМоделирование/laboratory/lab07/MMReport07.docx
@@ -7,8 +7,10 @@
         <w:pStyle w:val="a4"/>
       </w:pPr>
       <w:r>
-        <w:t>Отчёт по лабораторной работе №6</w:t>
-      </w:r>
+        <w:t>Отчёт по лабораторной работе №7</w:t>
+      </w:r>
+      <w:bookmarkStart w:id="0" w:name="_GoBack"/>
+      <w:bookmarkEnd w:id="0"/>
     </w:p>
     <w:p>
       <w:pPr>
@@ -426,8 +428,6 @@
               </w:rPr>
               <w:tab/>
             </w:r>
-            <w:bookmarkStart w:id="0" w:name="_GoBack"/>
-            <w:bookmarkEnd w:id="0"/>
             <w:r>
               <w:rPr>
                 <w:noProof/>
@@ -564,8 +564,8 @@
       <w:pPr>
         <w:pStyle w:val="1"/>
       </w:pPr>
-      <w:bookmarkStart w:id="1" w:name="цель-работы"/>
-      <w:bookmarkStart w:id="2" w:name="_Toc99194756"/>
+      <w:bookmarkStart w:id="1" w:name="_Toc99194756"/>
+      <w:bookmarkStart w:id="2" w:name="цель-работы"/>
       <w:r>
         <w:rPr>
           <w:rStyle w:val="SectionNumber"/>
@@ -576,23 +576,23 @@
         <w:tab/>
         <w:t>Цель работы</w:t>
       </w:r>
+      <w:bookmarkEnd w:id="1"/>
+    </w:p>
+    <w:p>
+      <w:pPr>
+        <w:pStyle w:val="FirstParagraph"/>
+      </w:pPr>
+      <w:r>
+        <w:t>Ознакомиться с математической моделью распространения рекламы, используя программу OpenModelica.</w:t>
+      </w:r>
+    </w:p>
+    <w:p>
+      <w:pPr>
+        <w:pStyle w:val="1"/>
+      </w:pPr>
+      <w:bookmarkStart w:id="3" w:name="_Toc99194757"/>
+      <w:bookmarkStart w:id="4" w:name="задание"/>
       <w:bookmarkEnd w:id="2"/>
-    </w:p>
-    <w:p>
-      <w:pPr>
-        <w:pStyle w:val="FirstParagraph"/>
-      </w:pPr>
-      <w:r>
-        <w:t>Ознакомиться с математической моделью распространения рекламы, используя программу OpenModelica.</w:t>
-      </w:r>
-    </w:p>
-    <w:p>
-      <w:pPr>
-        <w:pStyle w:val="1"/>
-      </w:pPr>
-      <w:bookmarkStart w:id="3" w:name="задание"/>
-      <w:bookmarkStart w:id="4" w:name="_Toc99194757"/>
-      <w:bookmarkEnd w:id="1"/>
       <w:r>
         <w:rPr>
           <w:rStyle w:val="SectionNumber"/>
@@ -603,7 +603,7 @@
         <w:tab/>
         <w:t>Задание</w:t>
       </w:r>
-      <w:bookmarkEnd w:id="4"/>
+      <w:bookmarkEnd w:id="3"/>
     </w:p>
     <w:p>
       <w:pPr>
@@ -684,13 +684,7 @@
               <w:rPr>
                 <w:rFonts w:ascii="Cambria Math" w:hAnsi="Cambria Math"/>
               </w:rPr>
-              <m:t>0.00017</m:t>
-            </m:r>
-            <m:r>
-              <w:rPr>
-                <w:rFonts w:ascii="Cambria Math" w:hAnsi="Cambria Math"/>
-              </w:rPr>
-              <m:t>n</m:t>
+              <m:t>0.00017n</m:t>
             </m:r>
             <m:d>
               <m:dPr>
@@ -833,13 +827,7 @@
               <w:rPr>
                 <w:rFonts w:ascii="Cambria Math" w:hAnsi="Cambria Math"/>
               </w:rPr>
-              <m:t>0.29</m:t>
-            </m:r>
-            <m:r>
-              <w:rPr>
-                <w:rFonts w:ascii="Cambria Math" w:hAnsi="Cambria Math"/>
-              </w:rPr>
-              <m:t>n</m:t>
+              <m:t>0.29n</m:t>
             </m:r>
             <m:d>
               <m:dPr>
@@ -1130,10 +1118,7 @@
         </m:r>
       </m:oMath>
       <w:r>
-        <w:t>, в начальный мом</w:t>
-      </w:r>
-      <w:r>
-        <w:t>ент о товаре знает 10 человек. Для случая 2 определите в какой момент времени скорость распространения рекламы будет иметь максимальное значение.</w:t>
+        <w:t>, в начальный момент о товаре знает 10 человек. Для случая 2 определите в какой момент времени скорость распространения рекламы будет иметь максимальное значение.</w:t>
       </w:r>
       <w:r>
         <w:rPr>
@@ -1146,9 +1131,9 @@
       <w:pPr>
         <w:pStyle w:val="1"/>
       </w:pPr>
-      <w:bookmarkStart w:id="5" w:name="теоретическое-введение"/>
-      <w:bookmarkStart w:id="6" w:name="_Toc99194758"/>
-      <w:bookmarkEnd w:id="3"/>
+      <w:bookmarkStart w:id="5" w:name="_Toc99194758"/>
+      <w:bookmarkStart w:id="6" w:name="теоретическое-введение"/>
+      <w:bookmarkEnd w:id="4"/>
       <w:r>
         <w:rPr>
           <w:rStyle w:val="SectionNumber"/>
@@ -1159,7 +1144,7 @@
         <w:tab/>
         <w:t>Теоретическое введение</w:t>
       </w:r>
-      <w:bookmarkEnd w:id="6"/>
+      <w:bookmarkEnd w:id="5"/>
     </w:p>
     <w:p>
       <w:pPr>
@@ -1179,13 +1164,7 @@
       </w:pPr>
       <w:r>
         <w:lastRenderedPageBreak/>
-        <w:t>Организуется рекламная кампания нового товара или услуги. Необ</w:t>
-      </w:r>
-      <w:r>
-        <w:t>ходимо, чтобы прибыль будущих продаж с избытком покрывала издержки на рекламу. Вначале расходы могут превышать прибыль, поскольку лишь малая часть потенциальных покупателей будет информирована о новинке. Затем, при увеличении числа продаж, возрастает и при</w:t>
-      </w:r>
-      <w:r>
-        <w:t>быль, и, наконец, наступит момент, когда рынок насытиться, и рекламировать товар станет бесполезным.</w:t>
+        <w:t>Организуется рекламная кампания нового товара или услуги. Необходимо, чтобы прибыль будущих продаж с избытком покрывала издержки на рекламу. Вначале расходы могут превышать прибыль, поскольку лишь малая часть потенциальных покупателей будет информирована о новинке. Затем, при увеличении числа продаж, возрастает и прибыль, и, наконец, наступит момент, когда рынок насытиться, и рекламировать товар станет бесполезным.</w:t>
       </w:r>
     </w:p>
     <w:p>
@@ -1226,13 +1205,7 @@
         </m:r>
       </m:oMath>
       <w:r>
-        <w:t xml:space="preserve"> </w:t>
-      </w:r>
-      <w:r>
-        <w:t xml:space="preserve">покупателей. Для ускорения сбыта продукции запускается реклама по радио, телевидению и других средств массовой информации. После запуска рекламной кампании информация о продукции начнет распространяться среди потенциальных покупателей путем общения друг с </w:t>
-      </w:r>
-      <w:r>
-        <w:t>другом. Таким образом, после запуска рекламных объявлений скорость изменения числа знающих о продукции людей пропорциональна как числу знающих о товаре покупателей, так и числу покупателей о нем не знающих.</w:t>
+        <w:t xml:space="preserve"> покупателей. Для ускорения сбыта продукции запускается реклама по радио, телевидению и других средств массовой информации. После запуска рекламной кампании информация о продукции начнет распространяться среди потенциальных покупателей путем общения друг с другом. Таким образом, после запуска рекламных объявлений скорость изменения числа знающих о продукции людей пропорциональна как числу знающих о товаре покупателей, так и числу покупателей о нем не знающих.</w:t>
       </w:r>
     </w:p>
     <w:p>
@@ -1240,10 +1213,7 @@
         <w:pStyle w:val="a0"/>
       </w:pPr>
       <w:r>
-        <w:t xml:space="preserve">Модель рекламной кампании описывается следующими </w:t>
-      </w:r>
-      <w:r>
-        <w:t xml:space="preserve">величинами. Считаем, что </w:t>
+        <w:t xml:space="preserve">Модель рекламной кампании описывается следующими величинами. Считаем, что </w:t>
       </w:r>
       <m:oMath>
         <m:f>
@@ -1312,10 +1282,7 @@
         </m:d>
       </m:oMath>
       <w:r>
-        <w:t xml:space="preserve"> </w:t>
-      </w:r>
-      <w:r>
-        <w:t xml:space="preserve">- число уже информированных клиентов. Эта величина пропорциональна числу покупателей, еще не знающих о нем, это описывается следующим образом: </w:t>
+        <w:t xml:space="preserve"> - число уже информированных клиентов. Эта величина пропорциональна числу покупателей, еще не знающих о нем, это описывается следующим образом: </w:t>
       </w:r>
       <m:oMath>
         <m:sSub>
@@ -1484,13 +1451,7 @@
         </m:r>
       </m:oMath>
       <w:r>
-        <w:t xml:space="preserve"> - характеризует интенсивно</w:t>
-      </w:r>
-      <w:r>
-        <w:t xml:space="preserve">сть рекламной кампании (зависит от затрат на рекламу в данный момент времени). Помимо этого, узнавшие о товаре потребители также распространяют полученную информацию среди потенциальных покупателей, не знающих о нем (в этом случае работает т.н. сарафанное </w:t>
-      </w:r>
-      <w:r>
-        <w:t xml:space="preserve">радио). Этот вклад в рекламу описывается величиной </w:t>
+        <w:t xml:space="preserve"> - характеризует интенсивность рекламной кампании (зависит от затрат на рекламу в данный момент времени). Помимо этого, узнавшие о товаре потребители также распространяют полученную информацию среди потенциальных покупателей, не знающих о нем (в этом случае работает т.н. сарафанное радио). Этот вклад в рекламу описывается величиной </w:t>
       </w:r>
       <m:oMath>
         <m:sSub>
@@ -2056,9 +2017,9 @@
       <w:pPr>
         <w:pStyle w:val="1"/>
       </w:pPr>
-      <w:bookmarkStart w:id="7" w:name="выполнение-лабораторной-работы"/>
-      <w:bookmarkStart w:id="8" w:name="_Toc99194759"/>
-      <w:bookmarkEnd w:id="5"/>
+      <w:bookmarkStart w:id="7" w:name="_Toc99194759"/>
+      <w:bookmarkStart w:id="8" w:name="выполнение-лабораторной-работы"/>
+      <w:bookmarkEnd w:id="6"/>
       <w:r>
         <w:rPr>
           <w:rStyle w:val="SectionNumber"/>
@@ -2069,7 +2030,7 @@
         <w:tab/>
         <w:t>Выполнение лабораторной работы</w:t>
       </w:r>
-      <w:bookmarkEnd w:id="8"/>
+      <w:bookmarkEnd w:id="7"/>
     </w:p>
     <w:p>
       <w:pPr>
@@ -2145,13 +2106,7 @@
               <w:rPr>
                 <w:rFonts w:ascii="Cambria Math" w:hAnsi="Cambria Math"/>
               </w:rPr>
-              <m:t>0.00017</m:t>
-            </m:r>
-            <m:r>
-              <w:rPr>
-                <w:rFonts w:ascii="Cambria Math" w:hAnsi="Cambria Math"/>
-              </w:rPr>
-              <m:t>n</m:t>
+              <m:t>0.00017n</m:t>
             </m:r>
             <m:d>
               <m:dPr>
@@ -2241,10 +2196,7 @@
         </w:numPr>
       </w:pPr>
       <w:r>
-        <w:t>Написание программы с необходимыми условиями в OpenModel</w:t>
-      </w:r>
-      <w:r>
-        <w:t>ica.</w:t>
+        <w:t>Написание программы с необходимыми условиями в OpenModelica.</w:t>
       </w:r>
     </w:p>
     <w:p>
@@ -2497,13 +2449,7 @@
               <w:rPr>
                 <w:rFonts w:ascii="Cambria Math" w:hAnsi="Cambria Math"/>
               </w:rPr>
-              <m:t>0.29</m:t>
-            </m:r>
-            <m:r>
-              <w:rPr>
-                <w:rFonts w:ascii="Cambria Math" w:hAnsi="Cambria Math"/>
-              </w:rPr>
-              <m:t>n</m:t>
+              <m:t>0.29n</m:t>
             </m:r>
             <m:d>
               <m:dPr>
@@ -2857,10 +2803,7 @@
         </w:numPr>
       </w:pPr>
       <w:r>
-        <w:t xml:space="preserve">Определение момента времени, </w:t>
-      </w:r>
-      <w:r>
-        <w:t>в котором скорость распространения рекламы имеет максимальное значение.</w:t>
+        <w:t>Определение момента времени, в котором скорость распространения рекламы имеет максимальное значение.</w:t>
       </w:r>
     </w:p>
     <w:p>
@@ -3225,10 +3168,7 @@
         </w:numPr>
       </w:pPr>
       <w:r>
-        <w:t>Напи</w:t>
-      </w:r>
-      <w:r>
-        <w:t>сание программы с необходимыми условиями в OpenModelica.</w:t>
+        <w:t>Написание программы с необходимыми условиями в OpenModelica.</w:t>
       </w:r>
     </w:p>
     <w:p>
@@ -3406,10 +3346,7 @@
         <w:pStyle w:val="a0"/>
       </w:pPr>
       <w:r>
-        <w:t>Сравнив все 3 графика можно заметить, что если с</w:t>
-      </w:r>
-      <w:r>
-        <w:t xml:space="preserve">ортировать модели по скорости распространения </w:t>
+        <w:t xml:space="preserve">Сравнив все 3 графика можно заметить, что если сортировать модели по скорости распространения </w:t>
       </w:r>
       <w:r>
         <w:t>рекламы,</w:t>
@@ -3422,9 +3359,9 @@
       <w:pPr>
         <w:pStyle w:val="1"/>
       </w:pPr>
-      <w:bookmarkStart w:id="18" w:name="выводы"/>
-      <w:bookmarkStart w:id="19" w:name="_Toc99194760"/>
-      <w:bookmarkEnd w:id="7"/>
+      <w:bookmarkStart w:id="18" w:name="_Toc99194760"/>
+      <w:bookmarkStart w:id="19" w:name="выводы"/>
+      <w:bookmarkEnd w:id="8"/>
       <w:r>
         <w:rPr>
           <w:rStyle w:val="SectionNumber"/>
@@ -3435,26 +3372,23 @@
         <w:tab/>
         <w:t>Выводы</w:t>
       </w:r>
+      <w:bookmarkEnd w:id="18"/>
+    </w:p>
+    <w:p>
+      <w:pPr>
+        <w:pStyle w:val="FirstParagraph"/>
+      </w:pPr>
+      <w:r>
+        <w:t>В ходе выполнения данной лабораторной работы была построена модель распространения рекламы, используя программу OpenModelica. В частности, построились графики распространения рекламы для 3 случаев, а также определилось в какой момент времени скорость распространения рекламы будет иметь максимальное значение для 2 случая.</w:t>
+      </w:r>
+    </w:p>
+    <w:p>
+      <w:pPr>
+        <w:pStyle w:val="1"/>
+      </w:pPr>
+      <w:bookmarkStart w:id="20" w:name="_Toc99194761"/>
+      <w:bookmarkStart w:id="21" w:name="библиография"/>
       <w:bookmarkEnd w:id="19"/>
-    </w:p>
-    <w:p>
-      <w:pPr>
-        <w:pStyle w:val="FirstParagraph"/>
-      </w:pPr>
-      <w:r>
-        <w:t>В ходе выполнения данной лабораторной работы была построена модель распространения рекламы, используя программу OpenModelica.</w:t>
-      </w:r>
-      <w:r>
-        <w:t xml:space="preserve"> В частности, построились графики распространения рекламы для 3 случаев, а также определилось в какой момент времени скорость распространения рекламы будет иметь максимальное значение для 2 случая.</w:t>
-      </w:r>
-    </w:p>
-    <w:p>
-      <w:pPr>
-        <w:pStyle w:val="1"/>
-      </w:pPr>
-      <w:bookmarkStart w:id="20" w:name="библиография"/>
-      <w:bookmarkStart w:id="21" w:name="_Toc99194761"/>
-      <w:bookmarkEnd w:id="18"/>
       <w:r>
         <w:rPr>
           <w:rStyle w:val="SectionNumber"/>
@@ -3465,7 +3399,7 @@
         <w:tab/>
         <w:t>Библиография</w:t>
       </w:r>
-      <w:bookmarkEnd w:id="21"/>
+      <w:bookmarkEnd w:id="20"/>
     </w:p>
     <w:p>
       <w:pPr>
@@ -3516,7 +3450,7 @@
           <w:t xml:space="preserve"> Д.С. Лабораторная работа № 7. - 5 c.</w:t>
         </w:r>
       </w:hyperlink>
-      <w:bookmarkEnd w:id="20"/>
+      <w:bookmarkEnd w:id="21"/>
     </w:p>
     <w:sectPr>
       <w:pgSz w:w="12240" w:h="15840"/>
@@ -4593,6 +4527,13 @@
     <w:lsdException w:name="Medium Shading 2"/>
     <w:lsdException w:name="Medium List 1"/>
     <w:lsdException w:name="Medium List 2"/>
+    <w:lsdException w:name="Medium Grid 1"/>
+    <w:lsdException w:name="Medium Grid 2"/>
+    <w:lsdException w:name="Medium Grid 3"/>
+    <w:lsdException w:name="Dark List"/>
+    <w:lsdException w:name="Colorful Shading"/>
+    <w:lsdException w:name="Colorful List"/>
+    <w:lsdException w:name="Colorful Grid"/>
     <w:lsdException w:name="Light Shading Accent 1"/>
     <w:lsdException w:name="Light List Accent 1"/>
     <w:lsdException w:name="Light Grid Accent 1"/>

</xml_diff>